<commit_message>
Remove start and end placeholder paragraphs if they are just the placeholders.
</commit_message>
<xml_diff>
--- a/test/content/template/for_loops/in_different_paragraph_for_loop_test.docx
+++ b/test/content/template/for_loops/in_different_paragraph_for_loop_test.docx
@@ -13,25 +13,7 @@
     <w:p/>
     <w:p>
       <w:r>
-        <w:t xml:space="preserve">{% </w:t>
-      </w:r>
-      <w:proofErr w:type="spellStart"/>
-      <w:proofErr w:type="gramStart"/>
-      <w:r>
-        <w:t>foreach</w:t>
-      </w:r>
-      <w:proofErr w:type="spellEnd"/>
-      <w:proofErr w:type="gramEnd"/>
-      <w:r>
-        <w:t xml:space="preserve"> field in </w:t>
-      </w:r>
-      <w:proofErr w:type="spellStart"/>
-      <w:r>
-        <w:t>fields.Group</w:t>
-      </w:r>
-      <w:proofErr w:type="spellEnd"/>
-      <w:r>
-        <w:t xml:space="preserve"> %} </w:t>
+        <w:t xml:space="preserve">{% foreach field in fields.Group %} </w:t>
       </w:r>
     </w:p>
     <w:p>
@@ -39,130 +21,61 @@
         <w:t>Hi</w:t>
       </w:r>
       <w:r>
-        <w:t xml:space="preserve"> {</w:t>
-      </w:r>
-      <w:proofErr w:type="gramStart"/>
-      <w:r>
-        <w:t>{ field.name</w:t>
-      </w:r>
-      <w:proofErr w:type="gramEnd"/>
-      <w:r>
-        <w:t xml:space="preserve"> }}</w:t>
+        <w:t xml:space="preserve"> {{ field.name }}</w:t>
       </w:r>
       <w:r>
         <w:t xml:space="preserve">, yay! </w:t>
       </w:r>
     </w:p>
-    <w:p>
-      <w:r>
-        <w:t xml:space="preserve">{% </w:t>
-      </w:r>
-      <w:proofErr w:type="spellStart"/>
-      <w:proofErr w:type="gramStart"/>
-      <w:r>
-        <w:t>endeach</w:t>
-      </w:r>
-      <w:proofErr w:type="spellEnd"/>
-      <w:proofErr w:type="gramEnd"/>
-      <w:r>
-        <w:t xml:space="preserve"> %}</w:t>
-      </w:r>
-      <w:r>
-        <w:t xml:space="preserve"> </w:t>
-      </w:r>
-    </w:p>
-    <w:p/>
-    <w:p>
-      <w:proofErr w:type="gramStart"/>
-      <w:r>
-        <w:t>cool</w:t>
-      </w:r>
-      <w:proofErr w:type="gramEnd"/>
-      <w:r>
-        <w:t xml:space="preserve"> story bro </w:t>
-      </w:r>
-    </w:p>
-    <w:p/>
-    <w:p>
-      <w:r>
-        <w:t xml:space="preserve">{% </w:t>
-      </w:r>
-      <w:proofErr w:type="spellStart"/>
-      <w:proofErr w:type="gramStart"/>
-      <w:r>
-        <w:t>foreach</w:t>
-      </w:r>
-      <w:proofErr w:type="spellEnd"/>
-      <w:proofErr w:type="gramEnd"/>
-      <w:r>
-        <w:t xml:space="preserve"> </w:t>
-      </w:r>
-      <w:r>
-        <w:t xml:space="preserve">field </w:t>
-      </w:r>
-      <w:r>
-        <w:t xml:space="preserve">in </w:t>
-      </w:r>
-      <w:proofErr w:type="spellStart"/>
-      <w:r>
-        <w:t>fields.Group</w:t>
-      </w:r>
-      <w:proofErr w:type="spellEnd"/>
-      <w:r>
-        <w:t xml:space="preserve"> %}</w:t>
-      </w:r>
-      <w:r>
-        <w:t xml:space="preserve"> </w:t>
-      </w:r>
-    </w:p>
-    <w:p>
-      <w:r>
-        <w:t>{</w:t>
-      </w:r>
-      <w:proofErr w:type="gramStart"/>
-      <w:r>
-        <w:t xml:space="preserve">{ </w:t>
-      </w:r>
-      <w:proofErr w:type="spellStart"/>
-      <w:r>
-        <w:t>field.age</w:t>
-      </w:r>
-      <w:proofErr w:type="spellEnd"/>
-      <w:proofErr w:type="gramEnd"/>
-      <w:r>
-        <w:t xml:space="preserve"> }}</w:t>
-      </w:r>
-      <w:r>
-        <w:t xml:space="preserve"> Something else {% </w:t>
-      </w:r>
-      <w:proofErr w:type="spellStart"/>
-      <w:r>
-        <w:t>endeach</w:t>
-      </w:r>
-      <w:proofErr w:type="spellEnd"/>
-      <w:r>
-        <w:t xml:space="preserve"> %}</w:t>
-      </w:r>
-    </w:p>
-    <w:p/>
-    <w:p>
-      <w:r>
-        <w:t>(</w:t>
-      </w:r>
-      <w:proofErr w:type="gramStart"/>
-      <w:r>
-        <w:t>shrug</w:t>
-      </w:r>
-      <w:proofErr w:type="gramEnd"/>
-      <w:r>
-        <w:t>)</w:t>
-      </w:r>
-    </w:p>
-    <w:p/>
     <w:p>
       <w:bookmarkStart w:id="0" w:name="_GoBack"/>
       <w:bookmarkEnd w:id="0"/>
     </w:p>
+    <w:p>
+      <w:r>
+        <w:t>{% endeach %}</w:t>
+      </w:r>
+      <w:r>
+        <w:t xml:space="preserve"> </w:t>
+      </w:r>
+    </w:p>
+    <w:p/>
+    <w:p>
+      <w:r>
+        <w:t xml:space="preserve">cool story bro </w:t>
+      </w:r>
+    </w:p>
+    <w:p/>
+    <w:p>
+      <w:r>
+        <w:t xml:space="preserve">{% foreach </w:t>
+      </w:r>
+      <w:r>
+        <w:t xml:space="preserve">field </w:t>
+      </w:r>
+      <w:r>
+        <w:t>in fields.Group %}</w:t>
+      </w:r>
+      <w:r>
+        <w:t xml:space="preserve"> </w:t>
+      </w:r>
+    </w:p>
+    <w:p>
+      <w:r>
+        <w:t>{{ field.age }}</w:t>
+      </w:r>
+      <w:r>
+        <w:t xml:space="preserve"> Something else {% endeach %}</w:t>
+      </w:r>
+    </w:p>
+    <w:p/>
+    <w:p>
+      <w:r>
+        <w:t>(shrug)</w:t>
+      </w:r>
+    </w:p>
+    <w:p/>
+    <w:p/>
     <w:p/>
     <w:p/>
     <w:p/>

</xml_diff>